<commit_message>
Termino desafio. Descripcion en word
</commit_message>
<xml_diff>
--- a/EjecucionesLEER.docx
+++ b/EjecucionesLEER.docx
@@ -36,6 +36,8 @@
       <w:proofErr w:type="gramStart"/>
       <w:r>
         <w:rPr>
+          <w:b/>
+          <w:bCs/>
           <w:lang w:val="es-AR"/>
         </w:rPr>
         <w:t>cluster</w:t>
@@ -498,6 +500,8 @@
       <w:proofErr w:type="spellStart"/>
       <w:r>
         <w:rPr>
+          <w:b/>
+          <w:bCs/>
           <w:lang w:val="es-AR"/>
         </w:rPr>
         <w:t>forever</w:t>
@@ -938,7 +942,21 @@
           <w:lang w:val="es-AR"/>
         </w:rPr>
         <w:lastRenderedPageBreak/>
-        <w:t xml:space="preserve">Utilizo PM2 para levantar servidor en modo FORK y </w:t>
+        <w:t xml:space="preserve">Utilizo </w:t>
+      </w:r>
+      <w:r>
+        <w:rPr>
+          <w:b/>
+          <w:bCs/>
+          <w:lang w:val="es-AR"/>
+        </w:rPr>
+        <w:t>PM2</w:t>
+      </w:r>
+      <w:r>
+        <w:rPr>
+          <w:lang w:val="es-AR"/>
+        </w:rPr>
+        <w:t xml:space="preserve"> para levantar servidor en modo FORK y </w:t>
       </w:r>
       <w:proofErr w:type="gramStart"/>
       <w:r>
@@ -961,6 +979,616 @@
           <w:lang w:val="es-AR"/>
         </w:rPr>
       </w:pPr>
+      <w:r>
+        <w:rPr>
+          <w:lang w:val="es-AR"/>
+        </w:rPr>
+        <w:t>CODIGO:</w:t>
+      </w:r>
+    </w:p>
+    <w:p>
+      <w:pPr>
+        <w:rPr>
+          <w:lang w:val="es-AR"/>
+        </w:rPr>
+      </w:pPr>
+      <w:r>
+        <w:rPr>
+          <w:noProof/>
+        </w:rPr>
+        <w:drawing>
+          <wp:inline distT="0" distB="0" distL="0" distR="0" wp14:anchorId="4A8B4DCD" wp14:editId="7A135F1C">
+            <wp:extent cx="5943600" cy="2298065"/>
+            <wp:effectExtent l="0" t="0" r="0" b="6985"/>
+            <wp:docPr id="15" name="Imagen 15" descr="Texto&#10;&#10;Descripción generada automáticamente"/>
+            <wp:cNvGraphicFramePr>
+              <a:graphicFrameLocks xmlns:a="http://schemas.openxmlformats.org/drawingml/2006/main" noChangeAspect="1"/>
+            </wp:cNvGraphicFramePr>
+            <a:graphic xmlns:a="http://schemas.openxmlformats.org/drawingml/2006/main">
+              <a:graphicData uri="http://schemas.openxmlformats.org/drawingml/2006/picture">
+                <pic:pic xmlns:pic="http://schemas.openxmlformats.org/drawingml/2006/picture">
+                  <pic:nvPicPr>
+                    <pic:cNvPr id="15" name="Imagen 15" descr="Texto&#10;&#10;Descripción generada automáticamente"/>
+                    <pic:cNvPicPr/>
+                  </pic:nvPicPr>
+                  <pic:blipFill>
+                    <a:blip r:embed="rId15"/>
+                    <a:stretch>
+                      <a:fillRect/>
+                    </a:stretch>
+                  </pic:blipFill>
+                  <pic:spPr>
+                    <a:xfrm>
+                      <a:off x="0" y="0"/>
+                      <a:ext cx="5943600" cy="2298065"/>
+                    </a:xfrm>
+                    <a:prstGeom prst="rect">
+                      <a:avLst/>
+                    </a:prstGeom>
+                  </pic:spPr>
+                </pic:pic>
+              </a:graphicData>
+            </a:graphic>
+          </wp:inline>
+        </w:drawing>
+      </w:r>
+    </w:p>
+    <w:p>
+      <w:pPr>
+        <w:rPr>
+          <w:lang w:val="es-AR"/>
+        </w:rPr>
+      </w:pPr>
+      <w:r>
+        <w:rPr>
+          <w:noProof/>
+        </w:rPr>
+        <w:drawing>
+          <wp:inline distT="0" distB="0" distL="0" distR="0" wp14:anchorId="7012D60A" wp14:editId="06FADED7">
+            <wp:extent cx="5943600" cy="3049270"/>
+            <wp:effectExtent l="0" t="0" r="0" b="0"/>
+            <wp:docPr id="17" name="Imagen 17" descr="Texto&#10;&#10;Descripción generada automáticamente"/>
+            <wp:cNvGraphicFramePr>
+              <a:graphicFrameLocks xmlns:a="http://schemas.openxmlformats.org/drawingml/2006/main" noChangeAspect="1"/>
+            </wp:cNvGraphicFramePr>
+            <a:graphic xmlns:a="http://schemas.openxmlformats.org/drawingml/2006/main">
+              <a:graphicData uri="http://schemas.openxmlformats.org/drawingml/2006/picture">
+                <pic:pic xmlns:pic="http://schemas.openxmlformats.org/drawingml/2006/picture">
+                  <pic:nvPicPr>
+                    <pic:cNvPr id="17" name="Imagen 17" descr="Texto&#10;&#10;Descripción generada automáticamente"/>
+                    <pic:cNvPicPr/>
+                  </pic:nvPicPr>
+                  <pic:blipFill>
+                    <a:blip r:embed="rId16"/>
+                    <a:stretch>
+                      <a:fillRect/>
+                    </a:stretch>
+                  </pic:blipFill>
+                  <pic:spPr>
+                    <a:xfrm>
+                      <a:off x="0" y="0"/>
+                      <a:ext cx="5943600" cy="3049270"/>
+                    </a:xfrm>
+                    <a:prstGeom prst="rect">
+                      <a:avLst/>
+                    </a:prstGeom>
+                  </pic:spPr>
+                </pic:pic>
+              </a:graphicData>
+            </a:graphic>
+          </wp:inline>
+        </w:drawing>
+      </w:r>
+    </w:p>
+    <w:p>
+      <w:pPr>
+        <w:rPr>
+          <w:lang w:val="es-AR"/>
+        </w:rPr>
+      </w:pPr>
+      <w:r>
+        <w:rPr>
+          <w:lang w:val="es-AR"/>
+        </w:rPr>
+        <w:t>CONSOLA:</w:t>
+      </w:r>
+    </w:p>
+    <w:p>
+      <w:pPr>
+        <w:rPr>
+          <w:lang w:val="es-AR"/>
+        </w:rPr>
+      </w:pPr>
+      <w:r>
+        <w:rPr>
+          <w:noProof/>
+        </w:rPr>
+        <w:drawing>
+          <wp:inline distT="0" distB="0" distL="0" distR="0" wp14:anchorId="15E5440B" wp14:editId="1F1FE699">
+            <wp:extent cx="5943600" cy="1276350"/>
+            <wp:effectExtent l="0" t="0" r="0" b="0"/>
+            <wp:docPr id="2" name="Imagen 2" descr="Texto&#10;&#10;Descripción generada automáticamente con confianza media"/>
+            <wp:cNvGraphicFramePr>
+              <a:graphicFrameLocks xmlns:a="http://schemas.openxmlformats.org/drawingml/2006/main" noChangeAspect="1"/>
+            </wp:cNvGraphicFramePr>
+            <a:graphic xmlns:a="http://schemas.openxmlformats.org/drawingml/2006/main">
+              <a:graphicData uri="http://schemas.openxmlformats.org/drawingml/2006/picture">
+                <pic:pic xmlns:pic="http://schemas.openxmlformats.org/drawingml/2006/picture">
+                  <pic:nvPicPr>
+                    <pic:cNvPr id="2" name="Imagen 2" descr="Texto&#10;&#10;Descripción generada automáticamente con confianza media"/>
+                    <pic:cNvPicPr/>
+                  </pic:nvPicPr>
+                  <pic:blipFill>
+                    <a:blip r:embed="rId17"/>
+                    <a:stretch>
+                      <a:fillRect/>
+                    </a:stretch>
+                  </pic:blipFill>
+                  <pic:spPr>
+                    <a:xfrm>
+                      <a:off x="0" y="0"/>
+                      <a:ext cx="5943600" cy="1276350"/>
+                    </a:xfrm>
+                    <a:prstGeom prst="rect">
+                      <a:avLst/>
+                    </a:prstGeom>
+                  </pic:spPr>
+                </pic:pic>
+              </a:graphicData>
+            </a:graphic>
+          </wp:inline>
+        </w:drawing>
+      </w:r>
+    </w:p>
+    <w:p>
+      <w:pPr>
+        <w:rPr>
+          <w:lang w:val="es-AR"/>
+        </w:rPr>
+      </w:pPr>
+    </w:p>
+    <w:p>
+      <w:pPr>
+        <w:rPr>
+          <w:lang w:val="es-AR"/>
+        </w:rPr>
+      </w:pPr>
+      <w:r>
+        <w:rPr>
+          <w:noProof/>
+        </w:rPr>
+        <w:lastRenderedPageBreak/>
+        <w:drawing>
+          <wp:inline distT="0" distB="0" distL="0" distR="0" wp14:anchorId="241A7357" wp14:editId="1901EA1B">
+            <wp:extent cx="6627886" cy="1390016"/>
+            <wp:effectExtent l="0" t="0" r="1905" b="635"/>
+            <wp:docPr id="3" name="Imagen 3" descr="Interfaz de usuario gráfica&#10;&#10;Descripción generada automáticamente"/>
+            <wp:cNvGraphicFramePr>
+              <a:graphicFrameLocks xmlns:a="http://schemas.openxmlformats.org/drawingml/2006/main" noChangeAspect="1"/>
+            </wp:cNvGraphicFramePr>
+            <a:graphic xmlns:a="http://schemas.openxmlformats.org/drawingml/2006/main">
+              <a:graphicData uri="http://schemas.openxmlformats.org/drawingml/2006/picture">
+                <pic:pic xmlns:pic="http://schemas.openxmlformats.org/drawingml/2006/picture">
+                  <pic:nvPicPr>
+                    <pic:cNvPr id="3" name="Imagen 3" descr="Interfaz de usuario gráfica&#10;&#10;Descripción generada automáticamente"/>
+                    <pic:cNvPicPr/>
+                  </pic:nvPicPr>
+                  <pic:blipFill>
+                    <a:blip r:embed="rId18"/>
+                    <a:stretch>
+                      <a:fillRect/>
+                    </a:stretch>
+                  </pic:blipFill>
+                  <pic:spPr>
+                    <a:xfrm>
+                      <a:off x="0" y="0"/>
+                      <a:ext cx="6635506" cy="1391614"/>
+                    </a:xfrm>
+                    <a:prstGeom prst="rect">
+                      <a:avLst/>
+                    </a:prstGeom>
+                  </pic:spPr>
+                </pic:pic>
+              </a:graphicData>
+            </a:graphic>
+          </wp:inline>
+        </w:drawing>
+      </w:r>
+      <w:r>
+        <w:rPr>
+          <w:lang w:val="es-AR"/>
+        </w:rPr>
+        <w:t xml:space="preserve"> </w:t>
+      </w:r>
+      <w:r>
+        <w:rPr>
+          <w:lang w:val="es-AR"/>
+        </w:rPr>
+        <w:sym w:font="Wingdings" w:char="F0E0"/>
+      </w:r>
+      <w:r>
+        <w:rPr>
+          <w:lang w:val="es-AR"/>
+        </w:rPr>
+        <w:t xml:space="preserve"> se ve el servidor levantado en el puerto 8081 en modo </w:t>
+      </w:r>
+      <w:proofErr w:type="spellStart"/>
+      <w:r>
+        <w:rPr>
+          <w:lang w:val="es-AR"/>
+        </w:rPr>
+        <w:t>fork</w:t>
+      </w:r>
+      <w:proofErr w:type="spellEnd"/>
+      <w:r>
+        <w:rPr>
+          <w:lang w:val="es-AR"/>
+        </w:rPr>
+        <w:t xml:space="preserve"> y las 8 instancias del servidor en el puerto 8082 (modo </w:t>
+      </w:r>
+      <w:proofErr w:type="spellStart"/>
+      <w:proofErr w:type="gramStart"/>
+      <w:r>
+        <w:rPr>
+          <w:lang w:val="es-AR"/>
+        </w:rPr>
+        <w:t>cluster</w:t>
+      </w:r>
+      <w:proofErr w:type="spellEnd"/>
+      <w:proofErr w:type="gramEnd"/>
+      <w:r>
+        <w:rPr>
+          <w:lang w:val="es-AR"/>
+        </w:rPr>
+        <w:t>)</w:t>
+      </w:r>
+    </w:p>
+    <w:p>
+      <w:pPr>
+        <w:rPr>
+          <w:lang w:val="es-AR"/>
+        </w:rPr>
+      </w:pPr>
+      <w:r>
+        <w:rPr>
+          <w:lang w:val="es-AR"/>
+        </w:rPr>
+        <w:t>Se ve que funciona:</w:t>
+      </w:r>
+    </w:p>
+    <w:p>
+      <w:pPr>
+        <w:rPr>
+          <w:lang w:val="es-AR"/>
+        </w:rPr>
+      </w:pPr>
+      <w:r>
+        <w:rPr>
+          <w:noProof/>
+        </w:rPr>
+        <w:drawing>
+          <wp:inline distT="0" distB="0" distL="0" distR="0" wp14:anchorId="3175CA9A" wp14:editId="3383A00A">
+            <wp:extent cx="3578630" cy="4701540"/>
+            <wp:effectExtent l="0" t="0" r="3175" b="3810"/>
+            <wp:docPr id="5" name="Imagen 5" descr="Interfaz de usuario gráfica, Texto, Aplicación&#10;&#10;Descripción generada automáticamente con confianza media"/>
+            <wp:cNvGraphicFramePr>
+              <a:graphicFrameLocks xmlns:a="http://schemas.openxmlformats.org/drawingml/2006/main" noChangeAspect="1"/>
+            </wp:cNvGraphicFramePr>
+            <a:graphic xmlns:a="http://schemas.openxmlformats.org/drawingml/2006/main">
+              <a:graphicData uri="http://schemas.openxmlformats.org/drawingml/2006/picture">
+                <pic:pic xmlns:pic="http://schemas.openxmlformats.org/drawingml/2006/picture">
+                  <pic:nvPicPr>
+                    <pic:cNvPr id="5" name="Imagen 5" descr="Interfaz de usuario gráfica, Texto, Aplicación&#10;&#10;Descripción generada automáticamente con confianza media"/>
+                    <pic:cNvPicPr/>
+                  </pic:nvPicPr>
+                  <pic:blipFill>
+                    <a:blip r:embed="rId19"/>
+                    <a:stretch>
+                      <a:fillRect/>
+                    </a:stretch>
+                  </pic:blipFill>
+                  <pic:spPr>
+                    <a:xfrm>
+                      <a:off x="0" y="0"/>
+                      <a:ext cx="3583157" cy="4707487"/>
+                    </a:xfrm>
+                    <a:prstGeom prst="rect">
+                      <a:avLst/>
+                    </a:prstGeom>
+                  </pic:spPr>
+                </pic:pic>
+              </a:graphicData>
+            </a:graphic>
+          </wp:inline>
+        </w:drawing>
+      </w:r>
+    </w:p>
+    <w:p>
+      <w:pPr>
+        <w:rPr>
+          <w:lang w:val="es-AR"/>
+        </w:rPr>
+      </w:pPr>
+    </w:p>
+    <w:p>
+      <w:pPr>
+        <w:rPr>
+          <w:lang w:val="es-AR"/>
+        </w:rPr>
+      </w:pPr>
+    </w:p>
+    <w:p>
+      <w:pPr>
+        <w:rPr>
+          <w:lang w:val="es-AR"/>
+        </w:rPr>
+      </w:pPr>
+    </w:p>
+    <w:p>
+      <w:pPr>
+        <w:rPr>
+          <w:lang w:val="es-AR"/>
+        </w:rPr>
+      </w:pPr>
+    </w:p>
+    <w:p>
+      <w:pPr>
+        <w:rPr>
+          <w:lang w:val="es-AR"/>
+        </w:rPr>
+      </w:pPr>
+      <w:r>
+        <w:rPr>
+          <w:lang w:val="es-AR"/>
+        </w:rPr>
+        <w:lastRenderedPageBreak/>
+        <w:t xml:space="preserve">Con NGINX </w:t>
+      </w:r>
+      <w:proofErr w:type="spellStart"/>
+      <w:r>
+        <w:rPr>
+          <w:lang w:val="es-AR"/>
+        </w:rPr>
+        <w:t>reparti</w:t>
+      </w:r>
+      <w:proofErr w:type="spellEnd"/>
+      <w:r>
+        <w:rPr>
+          <w:lang w:val="es-AR"/>
+        </w:rPr>
+        <w:t xml:space="preserve"> la carga de la siguiente forma, ya que me pareció que </w:t>
+      </w:r>
+      <w:proofErr w:type="gramStart"/>
+      <w:r>
+        <w:rPr>
+          <w:lang w:val="es-AR"/>
+        </w:rPr>
+        <w:t>tenia mas sentido</w:t>
+      </w:r>
+      <w:proofErr w:type="gramEnd"/>
+      <w:r>
+        <w:rPr>
+          <w:lang w:val="es-AR"/>
+        </w:rPr>
+        <w:t xml:space="preserve"> que lo que pedía el desafío:</w:t>
+      </w:r>
+    </w:p>
+    <w:p>
+      <w:pPr>
+        <w:rPr>
+          <w:lang w:val="es-AR"/>
+        </w:rPr>
+      </w:pPr>
+      <w:r>
+        <w:rPr>
+          <w:noProof/>
+        </w:rPr>
+        <w:drawing>
+          <wp:inline distT="0" distB="0" distL="0" distR="0" wp14:anchorId="4FB61A26" wp14:editId="6DF79F64">
+            <wp:extent cx="3386976" cy="3091815"/>
+            <wp:effectExtent l="0" t="0" r="4445" b="0"/>
+            <wp:docPr id="16" name="Imagen 16" descr="Interfaz de usuario gráfica, Texto&#10;&#10;Descripción generada automáticamente"/>
+            <wp:cNvGraphicFramePr>
+              <a:graphicFrameLocks xmlns:a="http://schemas.openxmlformats.org/drawingml/2006/main" noChangeAspect="1"/>
+            </wp:cNvGraphicFramePr>
+            <a:graphic xmlns:a="http://schemas.openxmlformats.org/drawingml/2006/main">
+              <a:graphicData uri="http://schemas.openxmlformats.org/drawingml/2006/picture">
+                <pic:pic xmlns:pic="http://schemas.openxmlformats.org/drawingml/2006/picture">
+                  <pic:nvPicPr>
+                    <pic:cNvPr id="16" name="Imagen 16" descr="Interfaz de usuario gráfica, Texto&#10;&#10;Descripción generada automáticamente"/>
+                    <pic:cNvPicPr/>
+                  </pic:nvPicPr>
+                  <pic:blipFill>
+                    <a:blip r:embed="rId20"/>
+                    <a:stretch>
+                      <a:fillRect/>
+                    </a:stretch>
+                  </pic:blipFill>
+                  <pic:spPr>
+                    <a:xfrm>
+                      <a:off x="0" y="0"/>
+                      <a:ext cx="3391766" cy="3096187"/>
+                    </a:xfrm>
+                    <a:prstGeom prst="rect">
+                      <a:avLst/>
+                    </a:prstGeom>
+                  </pic:spPr>
+                </pic:pic>
+              </a:graphicData>
+            </a:graphic>
+          </wp:inline>
+        </w:drawing>
+      </w:r>
+      <w:r>
+        <w:rPr>
+          <w:lang w:val="es-AR"/>
+        </w:rPr>
+        <w:t xml:space="preserve"> </w:t>
+      </w:r>
+    </w:p>
+    <w:p>
+      <w:pPr>
+        <w:rPr>
+          <w:lang w:val="es-AR"/>
+        </w:rPr>
+      </w:pPr>
+      <w:r>
+        <w:rPr>
+          <w:lang w:val="es-AR"/>
+        </w:rPr>
+        <w:t xml:space="preserve">Uso PM2 para armar un </w:t>
+      </w:r>
+      <w:proofErr w:type="spellStart"/>
+      <w:proofErr w:type="gramStart"/>
+      <w:r>
+        <w:rPr>
+          <w:lang w:val="es-AR"/>
+        </w:rPr>
+        <w:t>cluster</w:t>
+      </w:r>
+      <w:proofErr w:type="spellEnd"/>
+      <w:proofErr w:type="gramEnd"/>
+      <w:r>
+        <w:rPr>
+          <w:lang w:val="es-AR"/>
+        </w:rPr>
+        <w:t xml:space="preserve"> de servidores en el puerto 8082 y uno en modo </w:t>
+      </w:r>
+      <w:proofErr w:type="spellStart"/>
+      <w:r>
+        <w:rPr>
+          <w:lang w:val="es-AR"/>
+        </w:rPr>
+        <w:t>fork</w:t>
+      </w:r>
+      <w:proofErr w:type="spellEnd"/>
+      <w:r>
+        <w:rPr>
+          <w:lang w:val="es-AR"/>
+        </w:rPr>
+        <w:t xml:space="preserve"> en el 8081.</w:t>
+      </w:r>
+    </w:p>
+    <w:p>
+      <w:pPr>
+        <w:rPr>
+          <w:lang w:val="es-AR"/>
+        </w:rPr>
+      </w:pPr>
+      <w:r>
+        <w:rPr>
+          <w:noProof/>
+        </w:rPr>
+        <w:drawing>
+          <wp:inline distT="0" distB="0" distL="0" distR="0" wp14:anchorId="51CF6155" wp14:editId="4A2789EF">
+            <wp:extent cx="5943600" cy="1319530"/>
+            <wp:effectExtent l="0" t="0" r="0" b="0"/>
+            <wp:docPr id="18" name="Imagen 18" descr="Pantalla de computadora con números&#10;&#10;Descripción generada automáticamente con confianza media"/>
+            <wp:cNvGraphicFramePr>
+              <a:graphicFrameLocks xmlns:a="http://schemas.openxmlformats.org/drawingml/2006/main" noChangeAspect="1"/>
+            </wp:cNvGraphicFramePr>
+            <a:graphic xmlns:a="http://schemas.openxmlformats.org/drawingml/2006/main">
+              <a:graphicData uri="http://schemas.openxmlformats.org/drawingml/2006/picture">
+                <pic:pic xmlns:pic="http://schemas.openxmlformats.org/drawingml/2006/picture">
+                  <pic:nvPicPr>
+                    <pic:cNvPr id="18" name="Imagen 18" descr="Pantalla de computadora con números&#10;&#10;Descripción generada automáticamente con confianza media"/>
+                    <pic:cNvPicPr/>
+                  </pic:nvPicPr>
+                  <pic:blipFill>
+                    <a:blip r:embed="rId21"/>
+                    <a:stretch>
+                      <a:fillRect/>
+                    </a:stretch>
+                  </pic:blipFill>
+                  <pic:spPr>
+                    <a:xfrm>
+                      <a:off x="0" y="0"/>
+                      <a:ext cx="5943600" cy="1319530"/>
+                    </a:xfrm>
+                    <a:prstGeom prst="rect">
+                      <a:avLst/>
+                    </a:prstGeom>
+                  </pic:spPr>
+                </pic:pic>
+              </a:graphicData>
+            </a:graphic>
+          </wp:inline>
+        </w:drawing>
+      </w:r>
+    </w:p>
+    <w:p>
+      <w:pPr>
+        <w:rPr>
+          <w:lang w:val="es-AR"/>
+        </w:rPr>
+      </w:pPr>
+      <w:r>
+        <w:rPr>
+          <w:lang w:val="es-AR"/>
+        </w:rPr>
+        <w:t xml:space="preserve">Se ve que función colocando en la </w:t>
+      </w:r>
+      <w:proofErr w:type="spellStart"/>
+      <w:r>
+        <w:rPr>
+          <w:lang w:val="es-AR"/>
+        </w:rPr>
+        <w:t>url</w:t>
+      </w:r>
+      <w:proofErr w:type="spellEnd"/>
+      <w:r>
+        <w:rPr>
+          <w:lang w:val="es-AR"/>
+        </w:rPr>
+        <w:t xml:space="preserve"> la dirección al proxy que esta en el puerto 80:</w:t>
+      </w:r>
+    </w:p>
+    <w:p>
+      <w:pPr>
+        <w:rPr>
+          <w:lang w:val="es-AR"/>
+        </w:rPr>
+      </w:pPr>
+      <w:r>
+        <w:rPr>
+          <w:noProof/>
+        </w:rPr>
+        <w:drawing>
+          <wp:inline distT="0" distB="0" distL="0" distR="0" wp14:anchorId="05B10748" wp14:editId="15A610F8">
+            <wp:extent cx="5501640" cy="2432830"/>
+            <wp:effectExtent l="0" t="0" r="3810" b="5715"/>
+            <wp:docPr id="21" name="Imagen 21" descr="Captura de pantalla de un celular&#10;&#10;Descripción generada automáticamente"/>
+            <wp:cNvGraphicFramePr>
+              <a:graphicFrameLocks xmlns:a="http://schemas.openxmlformats.org/drawingml/2006/main" noChangeAspect="1"/>
+            </wp:cNvGraphicFramePr>
+            <a:graphic xmlns:a="http://schemas.openxmlformats.org/drawingml/2006/main">
+              <a:graphicData uri="http://schemas.openxmlformats.org/drawingml/2006/picture">
+                <pic:pic xmlns:pic="http://schemas.openxmlformats.org/drawingml/2006/picture">
+                  <pic:nvPicPr>
+                    <pic:cNvPr id="21" name="Imagen 21" descr="Captura de pantalla de un celular&#10;&#10;Descripción generada automáticamente"/>
+                    <pic:cNvPicPr/>
+                  </pic:nvPicPr>
+                  <pic:blipFill>
+                    <a:blip r:embed="rId22"/>
+                    <a:stretch>
+                      <a:fillRect/>
+                    </a:stretch>
+                  </pic:blipFill>
+                  <pic:spPr>
+                    <a:xfrm>
+                      <a:off x="0" y="0"/>
+                      <a:ext cx="5501968" cy="2432975"/>
+                    </a:xfrm>
+                    <a:prstGeom prst="rect">
+                      <a:avLst/>
+                    </a:prstGeom>
+                  </pic:spPr>
+                </pic:pic>
+              </a:graphicData>
+            </a:graphic>
+          </wp:inline>
+        </w:drawing>
+      </w:r>
     </w:p>
     <w:sectPr>
       <w:pgSz w:w="12240" w:h="15840"/>

</xml_diff>